<commit_message>
Fin schema et converssion PDF
</commit_message>
<xml_diff>
--- a/Documents/Schema_Projet.docx
+++ b/Documents/Schema_Projet.docx
@@ -3,6 +3,318 @@
 <w:document xmlns:wpc="http://schemas.microsoft.com/office/word/2010/wordprocessingCanvas" xmlns:cx="http://schemas.microsoft.com/office/drawing/2014/chartex" xmlns:cx1="http://schemas.microsoft.com/office/drawing/2015/9/8/chartex" xmlns:cx2="http://schemas.microsoft.com/office/drawing/2015/10/21/chartex" xmlns:cx3="http://schemas.microsoft.com/office/drawing/2016/5/9/chartex" xmlns:cx4="http://schemas.microsoft.com/office/drawing/2016/5/10/chartex" xmlns:cx5="http://schemas.microsoft.com/office/drawing/2016/5/11/chartex" xmlns:cx6="http://schemas.microsoft.com/office/drawing/2016/5/12/chartex" xmlns:cx7="http://schemas.microsoft.com/office/drawing/2016/5/13/chartex" xmlns:cx8="http://schemas.microsoft.com/office/drawing/2016/5/14/chartex" xmlns:mc="http://schemas.openxmlformats.org/markup-compatibility/2006" xmlns:aink="http://schemas.microsoft.com/office/drawing/2016/ink" xmlns:am3d="http://schemas.microsoft.com/office/drawing/2017/model3d" xmlns:o="urn:schemas-microsoft-com:office:office" xmlns:r="http://schemas.openxmlformats.org/officeDocument/2006/relationships" xmlns:m="http://schemas.openxmlformats.org/officeDocument/2006/math" xmlns:v="urn:schemas-microsoft-com:vml" xmlns:wp14="http://schemas.microsoft.com/office/word/2010/wordprocessingDrawing" xmlns:wp="http://schemas.openxmlformats.org/drawingml/2006/wordprocessingDrawing" xmlns:w10="urn:schemas-microsoft-com:office:word" xmlns:w="http://schemas.openxmlformats.org/wordprocessingml/2006/main" xmlns:w14="http://schemas.microsoft.com/office/word/2010/wordml" xmlns:w15="http://schemas.microsoft.com/office/word/2012/wordml" xmlns:w16cid="http://schemas.microsoft.com/office/word/2016/wordml/cid" xmlns:w16se="http://schemas.microsoft.com/office/word/2015/wordml/symex" xmlns:wpg="http://schemas.microsoft.com/office/word/2010/wordprocessingGroup" xmlns:wpi="http://schemas.microsoft.com/office/word/2010/wordprocessingInk" xmlns:wne="http://schemas.microsoft.com/office/word/2006/wordml" xmlns:wps="http://schemas.microsoft.com/office/word/2010/wordprocessingShape" mc:Ignorable="w14 w15 w16se w16cid wp14">
   <w:body>
     <w:p>
+      <w:bookmarkStart w:id="0" w:name="_GoBack"/>
+      <w:bookmarkEnd w:id="0"/>
+      <w:r>
+        <w:rPr>
+          <w:noProof/>
+        </w:rPr>
+        <mc:AlternateContent>
+          <mc:Choice Requires="wpg">
+            <w:drawing>
+              <wp:anchor distT="0" distB="0" distL="114300" distR="114300" simplePos="0" relativeHeight="251671552" behindDoc="0" locked="0" layoutInCell="1" allowOverlap="1" wp14:anchorId="23E026C9" wp14:editId="004920EE">
+                <wp:simplePos x="0" y="0"/>
+                <wp:positionH relativeFrom="column">
+                  <wp:posOffset>60325</wp:posOffset>
+                </wp:positionH>
+                <wp:positionV relativeFrom="paragraph">
+                  <wp:posOffset>7345045</wp:posOffset>
+                </wp:positionV>
+                <wp:extent cx="2537460" cy="1752600"/>
+                <wp:effectExtent l="0" t="0" r="0" b="0"/>
+                <wp:wrapNone/>
+                <wp:docPr id="19" name="Groupe 19"/>
+                <wp:cNvGraphicFramePr/>
+                <a:graphic xmlns:a="http://schemas.openxmlformats.org/drawingml/2006/main">
+                  <a:graphicData uri="http://schemas.microsoft.com/office/word/2010/wordprocessingGroup">
+                    <wpg:wgp>
+                      <wpg:cNvGrpSpPr/>
+                      <wpg:grpSpPr>
+                        <a:xfrm>
+                          <a:off x="0" y="0"/>
+                          <a:ext cx="2537460" cy="1752600"/>
+                          <a:chOff x="-30480" y="-83820"/>
+                          <a:chExt cx="1234440" cy="793471"/>
+                        </a:xfrm>
+                      </wpg:grpSpPr>
+                      <pic:pic xmlns:pic="http://schemas.openxmlformats.org/drawingml/2006/picture">
+                        <pic:nvPicPr>
+                          <pic:cNvPr id="17" name="Image 17"/>
+                          <pic:cNvPicPr>
+                            <a:picLocks noChangeAspect="1"/>
+                          </pic:cNvPicPr>
+                        </pic:nvPicPr>
+                        <pic:blipFill>
+                          <a:blip r:embed="rId4" cstate="print">
+                            <a:extLst>
+                              <a:ext uri="{28A0092B-C50C-407E-A947-70E740481C1C}">
+                                <a14:useLocalDpi xmlns:a14="http://schemas.microsoft.com/office/drawing/2010/main" val="0"/>
+                              </a:ext>
+                            </a:extLst>
+                          </a:blip>
+                          <a:srcRect/>
+                          <a:stretch>
+                            <a:fillRect/>
+                          </a:stretch>
+                        </pic:blipFill>
+                        <pic:spPr bwMode="auto">
+                          <a:xfrm>
+                            <a:off x="0" y="0"/>
+                            <a:ext cx="1184910" cy="426720"/>
+                          </a:xfrm>
+                          <a:prstGeom prst="rect">
+                            <a:avLst/>
+                          </a:prstGeom>
+                          <a:noFill/>
+                          <a:ln>
+                            <a:noFill/>
+                          </a:ln>
+                        </pic:spPr>
+                      </pic:pic>
+                      <wps:wsp>
+                        <wps:cNvPr id="18" name="Zone de texte 18"/>
+                        <wps:cNvSpPr txBox="1"/>
+                        <wps:spPr>
+                          <a:xfrm>
+                            <a:off x="-30480" y="-83820"/>
+                            <a:ext cx="1234440" cy="793471"/>
+                          </a:xfrm>
+                          <a:prstGeom prst="rect">
+                            <a:avLst/>
+                          </a:prstGeom>
+                          <a:solidFill>
+                            <a:schemeClr val="accent1">
+                              <a:alpha val="50000"/>
+                            </a:schemeClr>
+                          </a:solidFill>
+                          <a:ln>
+                            <a:noFill/>
+                          </a:ln>
+                        </wps:spPr>
+                        <wps:style>
+                          <a:lnRef idx="0">
+                            <a:scrgbClr r="0" g="0" b="0"/>
+                          </a:lnRef>
+                          <a:fillRef idx="0">
+                            <a:scrgbClr r="0" g="0" b="0"/>
+                          </a:fillRef>
+                          <a:effectRef idx="0">
+                            <a:scrgbClr r="0" g="0" b="0"/>
+                          </a:effectRef>
+                          <a:fontRef idx="minor">
+                            <a:schemeClr val="lt1"/>
+                          </a:fontRef>
+                        </wps:style>
+                        <wps:txbx>
+                          <w:txbxContent>
+                            <w:p>
+                              <w:pPr>
+                                <w:jc w:val="center"/>
+                                <w:rPr>
+                                  <w:b/>
+                                  <w:sz w:val="32"/>
+                                </w:rPr>
+                              </w:pPr>
+                            </w:p>
+                            <w:p>
+                              <w:pPr>
+                                <w:jc w:val="center"/>
+                                <w:rPr>
+                                  <w:b/>
+                                  <w:sz w:val="32"/>
+                                </w:rPr>
+                              </w:pPr>
+                            </w:p>
+                            <w:p>
+                              <w:pPr>
+                                <w:jc w:val="center"/>
+                                <w:rPr>
+                                  <w:color w:val="000000" w:themeColor="text1"/>
+                                  <w:sz w:val="40"/>
+                                  <w14:shadow w14:blurRad="38100" w14:dist="19050" w14:dir="2700000" w14:sx="100000" w14:sy="100000" w14:kx="0" w14:ky="0" w14:algn="tl">
+                                    <w14:schemeClr w14:val="dk1">
+                                      <w14:alpha w14:val="60000"/>
+                                    </w14:schemeClr>
+                                  </w14:shadow>
+                                  <w14:textOutline w14:w="0" w14:cap="flat" w14:cmpd="sng" w14:algn="ctr">
+                                    <w14:noFill/>
+                                    <w14:prstDash w14:val="solid"/>
+                                    <w14:round/>
+                                  </w14:textOutline>
+                                </w:rPr>
+                              </w:pPr>
+                            </w:p>
+                            <w:p>
+                              <w:pPr>
+                                <w:jc w:val="center"/>
+                                <w:rPr>
+                                  <w:color w:val="000000" w:themeColor="text1"/>
+                                  <w:sz w:val="48"/>
+                                  <w14:shadow w14:blurRad="38100" w14:dist="19050" w14:dir="2700000" w14:sx="100000" w14:sy="100000" w14:kx="0" w14:ky="0" w14:algn="tl">
+                                    <w14:schemeClr w14:val="dk1">
+                                      <w14:alpha w14:val="60000"/>
+                                    </w14:schemeClr>
+                                  </w14:shadow>
+                                  <w14:textOutline w14:w="0" w14:cap="flat" w14:cmpd="sng" w14:algn="ctr">
+                                    <w14:noFill/>
+                                    <w14:prstDash w14:val="solid"/>
+                                    <w14:round/>
+                                  </w14:textOutline>
+                                </w:rPr>
+                              </w:pPr>
+                              <w:r>
+                                <w:rPr>
+                                  <w:color w:val="000000" w:themeColor="text1"/>
+                                  <w:sz w:val="48"/>
+                                  <w14:shadow w14:blurRad="38100" w14:dist="19050" w14:dir="2700000" w14:sx="100000" w14:sy="100000" w14:kx="0" w14:ky="0" w14:algn="tl">
+                                    <w14:schemeClr w14:val="dk1">
+                                      <w14:alpha w14:val="60000"/>
+                                    </w14:schemeClr>
+                                  </w14:shadow>
+                                  <w14:textOutline w14:w="0" w14:cap="flat" w14:cmpd="sng" w14:algn="ctr">
+                                    <w14:noFill/>
+                                    <w14:prstDash w14:val="solid"/>
+                                    <w14:round/>
+                                  </w14:textOutline>
+                                </w:rPr>
+                                <w:t>Clients</w:t>
+                              </w:r>
+                            </w:p>
+                          </w:txbxContent>
+                        </wps:txbx>
+                        <wps:bodyPr rot="0" spcFirstLastPara="0" vertOverflow="overflow" horzOverflow="overflow" vert="horz" wrap="square" lIns="91440" tIns="45720" rIns="91440" bIns="45720" numCol="1" spcCol="0" rtlCol="0" fromWordArt="0" anchor="t" anchorCtr="0" forceAA="0" compatLnSpc="1">
+                          <a:prstTxWarp prst="textNoShape">
+                            <a:avLst/>
+                          </a:prstTxWarp>
+                          <a:noAutofit/>
+                        </wps:bodyPr>
+                      </wps:wsp>
+                    </wpg:wgp>
+                  </a:graphicData>
+                </a:graphic>
+                <wp14:sizeRelH relativeFrom="margin">
+                  <wp14:pctWidth>0</wp14:pctWidth>
+                </wp14:sizeRelH>
+                <wp14:sizeRelV relativeFrom="margin">
+                  <wp14:pctHeight>0</wp14:pctHeight>
+                </wp14:sizeRelV>
+              </wp:anchor>
+            </w:drawing>
+          </mc:Choice>
+          <mc:Fallback>
+            <w:pict>
+              <v:group w14:anchorId="23E026C9" id="Groupe 19" o:spid="_x0000_s1026" style="position:absolute;margin-left:4.75pt;margin-top:578.35pt;width:199.8pt;height:138pt;z-index:251671552;mso-width-relative:margin;mso-height-relative:margin" coordorigin="-304,-838" coordsize="12344,7934" o:gfxdata="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">
+                <v:shapetype id="_x0000_t75" coordsize="21600,21600" o:spt="75" o:preferrelative="t" path="m@4@5l@4@11@9@11@9@5xe" filled="f" stroked="f">
+                  <v:stroke joinstyle="miter"/>
+                  <v:formulas>
+                    <v:f eqn="if lineDrawn pixelLineWidth 0"/>
+                    <v:f eqn="sum @0 1 0"/>
+                    <v:f eqn="sum 0 0 @1"/>
+                    <v:f eqn="prod @2 1 2"/>
+                    <v:f eqn="prod @3 21600 pixelWidth"/>
+                    <v:f eqn="prod @3 21600 pixelHeight"/>
+                    <v:f eqn="sum @0 0 1"/>
+                    <v:f eqn="prod @6 1 2"/>
+                    <v:f eqn="prod @7 21600 pixelWidth"/>
+                    <v:f eqn="sum @8 21600 0"/>
+                    <v:f eqn="prod @7 21600 pixelHeight"/>
+                    <v:f eqn="sum @10 21600 0"/>
+                  </v:formulas>
+                  <v:path o:extrusionok="f" gradientshapeok="t" o:connecttype="rect"/>
+                  <o:lock v:ext="edit" aspectratio="t"/>
+                </v:shapetype>
+                <v:shape id="Image 17" o:spid="_x0000_s1027" type="#_x0000_t75" style="position:absolute;width:11849;height:4267;visibility:visible;mso-wrap-style:square" o:gfxdata="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">
+                  <v:imagedata r:id="rId5" o:title=""/>
+                </v:shape>
+                <v:shapetype id="_x0000_t202" coordsize="21600,21600" o:spt="202" path="m,l,21600r21600,l21600,xe">
+                  <v:stroke joinstyle="miter"/>
+                  <v:path gradientshapeok="t" o:connecttype="rect"/>
+                </v:shapetype>
+                <v:shape id="Zone de texte 18" o:spid="_x0000_s1028" type="#_x0000_t202" style="position:absolute;left:-304;top:-838;width:12343;height:7934;visibility:visible;mso-wrap-style:square;v-text-anchor:top" o:gfxdata="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" fillcolor="#4472c4 [3204]" stroked="f">
+                  <v:fill opacity="32896f"/>
+                  <v:textbox>
+                    <w:txbxContent>
+                      <w:p>
+                        <w:pPr>
+                          <w:jc w:val="center"/>
+                          <w:rPr>
+                            <w:b/>
+                            <w:sz w:val="32"/>
+                          </w:rPr>
+                        </w:pPr>
+                      </w:p>
+                      <w:p>
+                        <w:pPr>
+                          <w:jc w:val="center"/>
+                          <w:rPr>
+                            <w:b/>
+                            <w:sz w:val="32"/>
+                          </w:rPr>
+                        </w:pPr>
+                      </w:p>
+                      <w:p>
+                        <w:pPr>
+                          <w:jc w:val="center"/>
+                          <w:rPr>
+                            <w:color w:val="000000" w:themeColor="text1"/>
+                            <w:sz w:val="40"/>
+                            <w14:shadow w14:blurRad="38100" w14:dist="19050" w14:dir="2700000" w14:sx="100000" w14:sy="100000" w14:kx="0" w14:ky="0" w14:algn="tl">
+                              <w14:schemeClr w14:val="dk1">
+                                <w14:alpha w14:val="60000"/>
+                              </w14:schemeClr>
+                            </w14:shadow>
+                            <w14:textOutline w14:w="0" w14:cap="flat" w14:cmpd="sng" w14:algn="ctr">
+                              <w14:noFill/>
+                              <w14:prstDash w14:val="solid"/>
+                              <w14:round/>
+                            </w14:textOutline>
+                          </w:rPr>
+                        </w:pPr>
+                      </w:p>
+                      <w:p>
+                        <w:pPr>
+                          <w:jc w:val="center"/>
+                          <w:rPr>
+                            <w:color w:val="000000" w:themeColor="text1"/>
+                            <w:sz w:val="48"/>
+                            <w14:shadow w14:blurRad="38100" w14:dist="19050" w14:dir="2700000" w14:sx="100000" w14:sy="100000" w14:kx="0" w14:ky="0" w14:algn="tl">
+                              <w14:schemeClr w14:val="dk1">
+                                <w14:alpha w14:val="60000"/>
+                              </w14:schemeClr>
+                            </w14:shadow>
+                            <w14:textOutline w14:w="0" w14:cap="flat" w14:cmpd="sng" w14:algn="ctr">
+                              <w14:noFill/>
+                              <w14:prstDash w14:val="solid"/>
+                              <w14:round/>
+                            </w14:textOutline>
+                          </w:rPr>
+                        </w:pPr>
+                        <w:r>
+                          <w:rPr>
+                            <w:color w:val="000000" w:themeColor="text1"/>
+                            <w:sz w:val="48"/>
+                            <w14:shadow w14:blurRad="38100" w14:dist="19050" w14:dir="2700000" w14:sx="100000" w14:sy="100000" w14:kx="0" w14:ky="0" w14:algn="tl">
+                              <w14:schemeClr w14:val="dk1">
+                                <w14:alpha w14:val="60000"/>
+                              </w14:schemeClr>
+                            </w14:shadow>
+                            <w14:textOutline w14:w="0" w14:cap="flat" w14:cmpd="sng" w14:algn="ctr">
+                              <w14:noFill/>
+                              <w14:prstDash w14:val="solid"/>
+                              <w14:round/>
+                            </w14:textOutline>
+                          </w:rPr>
+                          <w:t>Clients</w:t>
+                        </w:r>
+                      </w:p>
+                    </w:txbxContent>
+                  </v:textbox>
+                </v:shape>
+              </v:group>
+            </w:pict>
+          </mc:Fallback>
+        </mc:AlternateContent>
+      </w:r>
       <w:r>
         <w:rPr>
           <w:noProof/>
@@ -43,13 +355,13 @@
                           </pic:cNvPicPr>
                         </pic:nvPicPr>
                         <pic:blipFill>
-                          <a:blip r:embed="rId4">
+                          <a:blip r:embed="rId6">
                             <a:extLst>
                               <a:ext uri="{28A0092B-C50C-407E-A947-70E740481C1C}">
                                 <a14:useLocalDpi xmlns:a14="http://schemas.microsoft.com/office/drawing/2010/main" val="0"/>
                               </a:ext>
                               <a:ext uri="{96DAC541-7B7A-43D3-8B79-37D633B846F1}">
-                                <asvg:svgBlip xmlns:asvg="http://schemas.microsoft.com/office/drawing/2016/SVG/main" r:embed="rId5"/>
+                                <asvg:svgBlip xmlns:asvg="http://schemas.microsoft.com/office/drawing/2016/SVG/main" r:embed="rId7"/>
                               </a:ext>
                             </a:extLst>
                           </a:blip>
@@ -117,34 +429,11 @@
           </mc:Choice>
           <mc:Fallback>
             <w:pict>
-              <v:group w14:anchorId="3CBDB604" id="Groupe 26" o:spid="_x0000_s1026" style="position:absolute;margin-left:121.15pt;margin-top:498.15pt;width:83.4pt;height:1in;z-index:251677696" coordsize="10591,9144" o:gfxdata="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">
-                <v:shapetype id="_x0000_t75" coordsize="21600,21600" o:spt="75" o:preferrelative="t" path="m@4@5l@4@11@9@11@9@5xe" filled="f" stroked="f">
-                  <v:stroke joinstyle="miter"/>
-                  <v:formulas>
-                    <v:f eqn="if lineDrawn pixelLineWidth 0"/>
-                    <v:f eqn="sum @0 1 0"/>
-                    <v:f eqn="sum 0 0 @1"/>
-                    <v:f eqn="prod @2 1 2"/>
-                    <v:f eqn="prod @3 21600 pixelWidth"/>
-                    <v:f eqn="prod @3 21600 pixelHeight"/>
-                    <v:f eqn="sum @0 0 1"/>
-                    <v:f eqn="prod @6 1 2"/>
-                    <v:f eqn="prod @7 21600 pixelWidth"/>
-                    <v:f eqn="sum @8 21600 0"/>
-                    <v:f eqn="prod @7 21600 pixelHeight"/>
-                    <v:f eqn="sum @10 21600 0"/>
-                  </v:formulas>
-                  <v:path o:extrusionok="f" gradientshapeok="t" o:connecttype="rect"/>
-                  <o:lock v:ext="edit" aspectratio="t"/>
-                </v:shapetype>
-                <v:shape id="Graphique 24" o:spid="_x0000_s1027" type="#_x0000_t75" alt="Maximiser" style="position:absolute;width:9144;height:9144;visibility:visible;mso-wrap-style:square" o:gfxdata="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">
-                  <v:imagedata r:id="rId6" o:title="Maximiser"/>
+              <v:group w14:anchorId="3CBDB604" id="Groupe 26" o:spid="_x0000_s1029" style="position:absolute;margin-left:121.15pt;margin-top:498.15pt;width:83.4pt;height:1in;z-index:251677696" coordsize="10591,9144" o:gfxdata="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">
+                <v:shape id="Graphique 24" o:spid="_x0000_s1030" type="#_x0000_t75" alt="Maximiser" style="position:absolute;width:9144;height:9144;visibility:visible;mso-wrap-style:square" o:gfxdata="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">
+                  <v:imagedata r:id="rId8" o:title="Maximiser"/>
                 </v:shape>
-                <v:shapetype id="_x0000_t202" coordsize="21600,21600" o:spt="202" path="m,l,21600r21600,l21600,xe">
-                  <v:stroke joinstyle="miter"/>
-                  <v:path gradientshapeok="t" o:connecttype="rect"/>
-                </v:shapetype>
-                <v:shape id="Zone de texte 25" o:spid="_x0000_s1028" type="#_x0000_t202" style="position:absolute;left:4191;top:4724;width:6400;height:3581;visibility:visible;mso-wrap-style:square;v-text-anchor:top" o:gfxdata="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" filled="f" stroked="f" strokeweight=".5pt">
+                <v:shape id="Zone de texte 25" o:spid="_x0000_s1031" type="#_x0000_t202" style="position:absolute;left:4191;top:4724;width:6400;height:3581;visibility:visible;mso-wrap-style:square;v-text-anchor:top" o:gfxdata="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" filled="f" stroked="f" strokeweight=".5pt">
                   <v:textbox>
                     <w:txbxContent>
                       <w:p>
@@ -805,9 +1094,9 @@
           </mc:Choice>
           <mc:Fallback>
             <w:pict>
-              <v:group w14:anchorId="75A420B6" id="Groupe 31" o:spid="_x0000_s1029" style="position:absolute;margin-left:66.15pt;margin-top:43.15pt;width:427.25pt;height:477.2pt;z-index:251668480;mso-width-relative:margin;mso-height-relative:margin" coordorigin="-7366,-1524" coordsize="54260,60604" o:gfxdata="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">
-                <v:group id="Groupe 22" o:spid="_x0000_s1030" style="position:absolute;left:-7366;top:-1524;width:54260;height:60604" coordorigin="-7366,-1524" coordsize="54260,60604" o:gfxdata="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">
-                  <v:oval id="Ellipse 4" o:spid="_x0000_s1031" style="position:absolute;left:-7366;top:-1524;width:54260;height:60604;visibility:visible;mso-wrap-style:square;v-text-anchor:middle" o:gfxdata="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" fillcolor="#d8d8d8 [2732]" strokecolor="black [3213]" strokeweight="6pt">
+              <v:group w14:anchorId="75A420B6" id="Groupe 31" o:spid="_x0000_s1032" style="position:absolute;margin-left:66.15pt;margin-top:43.15pt;width:427.25pt;height:477.2pt;z-index:251668480;mso-width-relative:margin;mso-height-relative:margin" coordorigin="-7366,-1524" coordsize="54260,60604" o:gfxdata="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">
+                <v:group id="Groupe 22" o:spid="_x0000_s1033" style="position:absolute;left:-7366;top:-1524;width:54260;height:60604" coordorigin="-7366,-1524" coordsize="54260,60604" o:gfxdata="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">
+                  <v:oval id="Ellipse 4" o:spid="_x0000_s1034" style="position:absolute;left:-7366;top:-1524;width:54260;height:60604;visibility:visible;mso-wrap-style:square;v-text-anchor:middle" o:gfxdata="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" fillcolor="#d8d8d8 [2732]" strokecolor="black [3213]" strokeweight="6pt">
                     <v:stroke joinstyle="miter"/>
                     <v:textbox>
                       <w:txbxContent>
@@ -821,7 +1110,7 @@
                       </w:txbxContent>
                     </v:textbox>
                   </v:oval>
-                  <v:rect id="Rectangle 1" o:spid="_x0000_s1032" style="position:absolute;left:5334;top:9296;width:19354;height:14326;visibility:visible;mso-wrap-style:square;v-text-anchor:middle" o:gfxdata="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" fillcolor="#4472c4 [3204]" strokecolor="#1f3763 [1604]" strokeweight="1pt">
+                  <v:rect id="Rectangle 1" o:spid="_x0000_s1035" style="position:absolute;left:5334;top:9296;width:19354;height:14326;visibility:visible;mso-wrap-style:square;v-text-anchor:middle" o:gfxdata="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" fillcolor="#4472c4 [3204]" strokecolor="#1f3763 [1604]" strokeweight="1pt">
                     <v:textbox>
                       <w:txbxContent>
                         <w:p>
@@ -842,7 +1131,7 @@
                       </w:txbxContent>
                     </v:textbox>
                   </v:rect>
-                  <v:rect id="Rectangle 2" o:spid="_x0000_s1033" style="position:absolute;left:6057;top:13792;width:9868;height:6858;visibility:visible;mso-wrap-style:square;v-text-anchor:middle" o:gfxdata="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" fillcolor="#ee853d [3029]" stroked="f">
+                  <v:rect id="Rectangle 2" o:spid="_x0000_s1036" style="position:absolute;left:6057;top:13792;width:9868;height:6858;visibility:visible;mso-wrap-style:square;v-text-anchor:middle" o:gfxdata="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" fillcolor="#ee853d [3029]" stroked="f">
                     <v:fill color2="#ec7a2d [3173]" rotate="t" colors="0 #f18c55;.5 #f67b28;1 #e56b17" focus="100%" type="gradient">
                       <o:fill v:ext="view" type="gradientUnscaled"/>
                     </v:fill>
@@ -864,7 +1153,7 @@
                       </w:txbxContent>
                     </v:textbox>
                   </v:rect>
-                  <v:rect id="Rectangle 3" o:spid="_x0000_s1034" style="position:absolute;left:16344;top:13792;width:7811;height:9220;visibility:visible;mso-wrap-style:square;v-text-anchor:middle" o:gfxdata="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" fillcolor="#ee853d [3029]" stroked="f">
+                  <v:rect id="Rectangle 3" o:spid="_x0000_s1037" style="position:absolute;left:16344;top:13792;width:7811;height:9220;visibility:visible;mso-wrap-style:square;v-text-anchor:middle" o:gfxdata="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" fillcolor="#ee853d [3029]" stroked="f">
                     <v:fill color2="#ec7a2d [3173]" rotate="t" colors="0 #f18c55;.5 #f67b28;1 #e56b17" focus="100%" type="gradient">
                       <o:fill v:ext="view" type="gradientUnscaled"/>
                     </v:fill>
@@ -956,7 +1245,7 @@
                       </w:txbxContent>
                     </v:textbox>
                   </v:rect>
-                  <v:rect id="Rectangle 11" o:spid="_x0000_s1035" style="position:absolute;left:15011;top:28117;width:15507;height:8382;visibility:visible;mso-wrap-style:square;v-text-anchor:middle" o:gfxdata="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" fillcolor="#ee853d [3029]" stroked="f">
+                  <v:rect id="Rectangle 11" o:spid="_x0000_s1038" style="position:absolute;left:15011;top:28117;width:15507;height:8382;visibility:visible;mso-wrap-style:square;v-text-anchor:middle" o:gfxdata="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" fillcolor="#ee853d [3029]" stroked="f">
                     <v:fill color2="#ec7a2d [3173]" rotate="t" colors="0 #f18c55;.5 #f67b28;1 #e56b17" focus="100%" type="gradient">
                       <o:fill v:ext="view" type="gradientUnscaled"/>
                     </v:fill>
@@ -989,7 +1278,7 @@
                       </w:txbxContent>
                     </v:textbox>
                   </v:rect>
-                  <v:rect id="Rectangle 13" o:spid="_x0000_s1036" style="position:absolute;left:29146;top:10287;width:6223;height:3048;visibility:visible;mso-wrap-style:square;v-text-anchor:middle" o:gfxdata="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" fillcolor="#ee853d [3029]" stroked="f">
+                  <v:rect id="Rectangle 13" o:spid="_x0000_s1039" style="position:absolute;left:29146;top:10287;width:6223;height:3048;visibility:visible;mso-wrap-style:square;v-text-anchor:middle" o:gfxdata="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" fillcolor="#ee853d [3029]" stroked="f">
                     <v:fill color2="#ec7a2d [3173]" rotate="t" colors="0 #f18c55;.5 #f67b28;1 #e56b17" focus="100%" type="gradient">
                       <o:fill v:ext="view" type="gradientUnscaled"/>
                     </v:fill>
@@ -1014,7 +1303,7 @@
                       </w:txbxContent>
                     </v:textbox>
                   </v:rect>
-                  <v:shape id="Zone de texte 16" o:spid="_x0000_s1037" type="#_x0000_t202" style="position:absolute;left:13868;top:-609;width:11900;height:5181;visibility:visible;mso-wrap-style:square;v-text-anchor:top" o:gfxdata="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" filled="f" stroked="f" strokeweight=".5pt">
+                  <v:shape id="Zone de texte 16" o:spid="_x0000_s1040" type="#_x0000_t202" style="position:absolute;left:13868;top:-609;width:11900;height:5181;visibility:visible;mso-wrap-style:square;v-text-anchor:top" o:gfxdata="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" filled="f" stroked="f" strokeweight=".5pt">
                     <v:textbox>
                       <w:txbxContent>
                         <w:p>
@@ -1047,7 +1336,7 @@
                     </v:textbox>
                   </v:shape>
                 </v:group>
-                <v:oval id="Ellipse 15" o:spid="_x0000_s1038" style="position:absolute;left:5397;top:47879;width:12535;height:7543;visibility:visible;mso-wrap-style:square;v-text-anchor:middle" o:gfxdata="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" fillcolor="#77b64e [3033]" stroked="f">
+                <v:oval id="Ellipse 15" o:spid="_x0000_s1041" style="position:absolute;left:5397;top:47879;width:12535;height:7543;visibility:visible;mso-wrap-style:square;v-text-anchor:middle" o:gfxdata="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" fillcolor="#77b64e [3033]" stroked="f">
                   <v:fill color2="#6eaa46 [3177]" rotate="t" colors="0 #81b861;.5 #6fb242;1 #61a235" focus="100%" type="gradient">
                     <o:fill v:ext="view" type="gradientUnscaled"/>
                   </v:fill>
@@ -1133,17 +1422,8 @@
                                 <w:b/>
                                 <w:sz w:val="24"/>
                               </w:rPr>
-                              <w:t>JD</w:t>
+                              <w:t>JDBC</w:t>
                             </w:r>
-                            <w:bookmarkStart w:id="0" w:name="_GoBack"/>
-                            <w:r>
-                              <w:rPr>
-                                <w:b/>
-                                <w:sz w:val="24"/>
-                              </w:rPr>
-                              <w:t>BC</w:t>
-                            </w:r>
-                            <w:bookmarkEnd w:id="0"/>
                           </w:p>
                         </w:txbxContent>
                       </wps:txbx>
@@ -1161,7 +1441,7 @@
           </mc:Choice>
           <mc:Fallback>
             <w:pict>
-              <v:shape w14:anchorId="0A96496F" id="Zone de texte 9" o:spid="_x0000_s1039" type="#_x0000_t202" style="position:absolute;margin-left:112.85pt;margin-top:152.95pt;width:50.4pt;height:28.2pt;z-index:251688960;visibility:visible;mso-wrap-style:square;mso-wrap-distance-left:9pt;mso-wrap-distance-top:0;mso-wrap-distance-right:9pt;mso-wrap-distance-bottom:0;mso-position-horizontal:absolute;mso-position-horizontal-relative:text;mso-position-vertical:absolute;mso-position-vertical-relative:text;v-text-anchor:top" o:gfxdata="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" filled="f" stroked="f" strokeweight=".5pt">
+              <v:shape w14:anchorId="0A96496F" id="Zone de texte 9" o:spid="_x0000_s1042" type="#_x0000_t202" style="position:absolute;margin-left:112.85pt;margin-top:152.95pt;width:50.4pt;height:28.2pt;z-index:251688960;visibility:visible;mso-wrap-style:square;mso-wrap-distance-left:9pt;mso-wrap-distance-top:0;mso-wrap-distance-right:9pt;mso-wrap-distance-bottom:0;mso-position-horizontal:absolute;mso-position-horizontal-relative:text;mso-position-vertical:absolute;mso-position-vertical-relative:text;v-text-anchor:top" o:gfxdata="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" filled="f" stroked="f" strokeweight=".5pt">
                 <v:textbox>
                   <w:txbxContent>
                     <w:p>
@@ -1176,17 +1456,8 @@
                           <w:b/>
                           <w:sz w:val="24"/>
                         </w:rPr>
-                        <w:t>JD</w:t>
+                        <w:t>JDBC</w:t>
                       </w:r>
-                      <w:bookmarkStart w:id="1" w:name="_GoBack"/>
-                      <w:r>
-                        <w:rPr>
-                          <w:b/>
-                          <w:sz w:val="24"/>
-                        </w:rPr>
-                        <w:t>BC</w:t>
-                      </w:r>
-                      <w:bookmarkEnd w:id="1"/>
                     </w:p>
                   </w:txbxContent>
                 </v:textbox>
@@ -1273,7 +1544,7 @@
           </mc:Choice>
           <mc:Fallback>
             <w:pict>
-              <v:shape w14:anchorId="26C89A1C" id="Zone de texte 30" o:spid="_x0000_s1040" type="#_x0000_t202" style="position:absolute;margin-left:186.15pt;margin-top:-31.85pt;width:216.5pt;height:50pt;z-index:251697152;visibility:visible;mso-wrap-style:square;mso-width-percent:0;mso-height-percent:0;mso-wrap-distance-left:9pt;mso-wrap-distance-top:0;mso-wrap-distance-right:9pt;mso-wrap-distance-bottom:0;mso-position-horizontal:absolute;mso-position-horizontal-relative:text;mso-position-vertical:absolute;mso-position-vertical-relative:text;mso-width-percent:0;mso-height-percent:0;mso-width-relative:margin;mso-height-relative:margin;v-text-anchor:top" o:gfxdata="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" filled="f" stroked="f" strokeweight=".5pt">
+              <v:shape w14:anchorId="26C89A1C" id="Zone de texte 30" o:spid="_x0000_s1043" type="#_x0000_t202" style="position:absolute;margin-left:186.15pt;margin-top:-31.85pt;width:216.5pt;height:50pt;z-index:251697152;visibility:visible;mso-wrap-style:square;mso-width-percent:0;mso-height-percent:0;mso-wrap-distance-left:9pt;mso-wrap-distance-top:0;mso-wrap-distance-right:9pt;mso-wrap-distance-bottom:0;mso-position-horizontal:absolute;mso-position-horizontal-relative:text;mso-position-vertical:absolute;mso-position-vertical-relative:text;mso-width-percent:0;mso-height-percent:0;mso-width-relative:margin;mso-height-relative:margin;v-text-anchor:top" o:gfxdata="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" filled="f" stroked="f" strokeweight=".5pt">
                 <v:textbox>
                   <w:txbxContent>
                     <w:p>
@@ -1416,13 +1687,13 @@
                           </pic:cNvPicPr>
                         </pic:nvPicPr>
                         <pic:blipFill>
-                          <a:blip r:embed="rId4">
+                          <a:blip r:embed="rId6">
                             <a:extLst>
                               <a:ext uri="{28A0092B-C50C-407E-A947-70E740481C1C}">
                                 <a14:useLocalDpi xmlns:a14="http://schemas.microsoft.com/office/drawing/2010/main" val="0"/>
                               </a:ext>
                               <a:ext uri="{96DAC541-7B7A-43D3-8B79-37D633B846F1}">
-                                <asvg:svgBlip xmlns:asvg="http://schemas.microsoft.com/office/drawing/2016/SVG/main" r:embed="rId5"/>
+                                <asvg:svgBlip xmlns:asvg="http://schemas.microsoft.com/office/drawing/2016/SVG/main" r:embed="rId7"/>
                               </a:ext>
                             </a:extLst>
                           </a:blip>
@@ -1489,11 +1760,11 @@
           </mc:Choice>
           <mc:Fallback>
             <w:pict>
-              <v:group w14:anchorId="29D249D4" id="Groupe 27" o:spid="_x0000_s1041" style="position:absolute;margin-left:216.55pt;margin-top:349.55pt;width:89.4pt;height:79.8pt;z-index:251679744;mso-width-relative:margin;mso-height-relative:margin" coordsize="10591,9144" o:gfxdata="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">
-                <v:shape id="Graphique 28" o:spid="_x0000_s1042" type="#_x0000_t75" alt="Maximiser" style="position:absolute;width:9144;height:9144;visibility:visible;mso-wrap-style:square" o:gfxdata="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">
-                  <v:imagedata r:id="rId6" o:title="Maximiser"/>
+              <v:group w14:anchorId="29D249D4" id="Groupe 27" o:spid="_x0000_s1044" style="position:absolute;margin-left:216.55pt;margin-top:349.55pt;width:89.4pt;height:79.8pt;z-index:251679744;mso-width-relative:margin;mso-height-relative:margin" coordsize="10591,9144" o:gfxdata="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">
+                <v:shape id="Graphique 28" o:spid="_x0000_s1045" type="#_x0000_t75" alt="Maximiser" style="position:absolute;width:9144;height:9144;visibility:visible;mso-wrap-style:square" o:gfxdata="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">
+                  <v:imagedata r:id="rId8" o:title="Maximiser"/>
                 </v:shape>
-                <v:shape id="Zone de texte 29" o:spid="_x0000_s1043" type="#_x0000_t202" style="position:absolute;left:4191;top:4724;width:6400;height:3581;visibility:visible;mso-wrap-style:square;v-text-anchor:top" o:gfxdata="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" filled="f" stroked="f" strokeweight=".5pt">
+                <v:shape id="Zone de texte 29" o:spid="_x0000_s1046" type="#_x0000_t202" style="position:absolute;left:4191;top:4724;width:6400;height:3581;visibility:visible;mso-wrap-style:square;v-text-anchor:top" o:gfxdata="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" filled="f" stroked="f" strokeweight=".5pt">
                   <v:textbox>
                     <w:txbxContent>
                       <w:p>
@@ -1582,7 +1853,7 @@
           </mc:Choice>
           <mc:Fallback>
             <w:pict>
-              <v:shape w14:anchorId="658416FF" id="Zone de texte 10" o:spid="_x0000_s1044" type="#_x0000_t202" style="position:absolute;margin-left:235.95pt;margin-top:258.7pt;width:50.4pt;height:28.2pt;z-index:251691008;visibility:visible;mso-wrap-style:square;mso-wrap-distance-left:9pt;mso-wrap-distance-top:0;mso-wrap-distance-right:9pt;mso-wrap-distance-bottom:0;mso-position-horizontal:absolute;mso-position-horizontal-relative:text;mso-position-vertical:absolute;mso-position-vertical-relative:text;v-text-anchor:top" o:gfxdata="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" filled="f" stroked="f" strokeweight=".5pt">
+              <v:shape w14:anchorId="658416FF" id="Zone de texte 10" o:spid="_x0000_s1047" type="#_x0000_t202" style="position:absolute;margin-left:235.95pt;margin-top:258.7pt;width:50.4pt;height:28.2pt;z-index:251691008;visibility:visible;mso-wrap-style:square;mso-wrap-distance-left:9pt;mso-wrap-distance-top:0;mso-wrap-distance-right:9pt;mso-wrap-distance-bottom:0;mso-position-horizontal:absolute;mso-position-horizontal-relative:text;mso-position-vertical:absolute;mso-position-vertical-relative:text;v-text-anchor:top" o:gfxdata="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" filled="f" stroked="f" strokeweight=".5pt">
                 <v:textbox>
                   <w:txbxContent>
                     <w:p>
@@ -1677,7 +1948,7 @@
           </mc:Choice>
           <mc:Fallback>
             <w:pict>
-              <v:shape w14:anchorId="66FF801D" id="Zone de texte 12" o:spid="_x0000_s1045" type="#_x0000_t202" style="position:absolute;margin-left:336.05pt;margin-top:215.15pt;width:50.4pt;height:28.2pt;z-index:251693056;visibility:visible;mso-wrap-style:square;mso-wrap-distance-left:9pt;mso-wrap-distance-top:0;mso-wrap-distance-right:9pt;mso-wrap-distance-bottom:0;mso-position-horizontal:absolute;mso-position-horizontal-relative:text;mso-position-vertical:absolute;mso-position-vertical-relative:text;v-text-anchor:top" o:gfxdata="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" filled="f" stroked="f" strokeweight=".5pt">
+              <v:shape w14:anchorId="66FF801D" id="Zone de texte 12" o:spid="_x0000_s1048" type="#_x0000_t202" style="position:absolute;margin-left:336.05pt;margin-top:215.15pt;width:50.4pt;height:28.2pt;z-index:251693056;visibility:visible;mso-wrap-style:square;mso-wrap-distance-left:9pt;mso-wrap-distance-top:0;mso-wrap-distance-right:9pt;mso-wrap-distance-bottom:0;mso-position-horizontal:absolute;mso-position-horizontal-relative:text;mso-position-vertical:absolute;mso-position-vertical-relative:text;v-text-anchor:top" o:gfxdata="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" filled="f" stroked="f" strokeweight=".5pt">
                 <v:textbox>
                   <w:txbxContent>
                     <w:p>
@@ -1772,7 +2043,7 @@
           </mc:Choice>
           <mc:Fallback>
             <w:pict>
-              <v:shape w14:anchorId="3634BFFC" id="Zone de texte 14" o:spid="_x0000_s1046" type="#_x0000_t202" style="position:absolute;margin-left:358.4pt;margin-top:267.25pt;width:50.4pt;height:28.2pt;z-index:251695104;visibility:visible;mso-wrap-style:square;mso-wrap-distance-left:9pt;mso-wrap-distance-top:0;mso-wrap-distance-right:9pt;mso-wrap-distance-bottom:0;mso-position-horizontal:absolute;mso-position-horizontal-relative:text;mso-position-vertical:absolute;mso-position-vertical-relative:text;v-text-anchor:top" o:gfxdata="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" filled="f" stroked="f" strokeweight=".5pt">
+              <v:shape w14:anchorId="3634BFFC" id="Zone de texte 14" o:spid="_x0000_s1049" type="#_x0000_t202" style="position:absolute;margin-left:358.4pt;margin-top:267.25pt;width:50.4pt;height:28.2pt;z-index:251695104;visibility:visible;mso-wrap-style:square;mso-wrap-distance-left:9pt;mso-wrap-distance-top:0;mso-wrap-distance-right:9pt;mso-wrap-distance-bottom:0;mso-position-horizontal:absolute;mso-position-horizontal-relative:text;mso-position-vertical:absolute;mso-position-vertical-relative:text;v-text-anchor:top" o:gfxdata="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" filled="f" stroked="f" strokeweight=".5pt">
                 <v:textbox>
                   <w:txbxContent>
                     <w:p>
@@ -2107,7 +2378,7 @@
           </mc:Choice>
           <mc:Fallback>
             <w:pict>
-              <v:oval w14:anchorId="13109DEF" id="Ellipse 23" o:spid="_x0000_s1047" style="position:absolute;margin-left:375.25pt;margin-top:202.15pt;width:71.1pt;height:57pt;z-index:251674624;visibility:visible;mso-wrap-style:square;mso-width-percent:0;mso-wrap-distance-left:9pt;mso-wrap-distance-top:0;mso-wrap-distance-right:9pt;mso-wrap-distance-bottom:0;mso-position-horizontal:absolute;mso-position-horizontal-relative:text;mso-position-vertical:absolute;mso-position-vertical-relative:text;mso-width-percent:0;mso-width-relative:margin;v-text-anchor:middle" o:gfxdata="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" fillcolor="#c00000" strokecolor="#c00000">
+              <v:oval w14:anchorId="13109DEF" id="Ellipse 23" o:spid="_x0000_s1050" style="position:absolute;margin-left:375.25pt;margin-top:202.15pt;width:71.1pt;height:57pt;z-index:251674624;visibility:visible;mso-wrap-style:square;mso-width-percent:0;mso-wrap-distance-left:9pt;mso-wrap-distance-top:0;mso-wrap-distance-right:9pt;mso-wrap-distance-bottom:0;mso-position-horizontal:absolute;mso-position-horizontal-relative:text;mso-position-vertical:absolute;mso-position-vertical-relative:text;mso-width-percent:0;mso-width-relative:margin;v-text-anchor:middle" o:gfxdata="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" fillcolor="#c00000" strokecolor="#c00000">
                 <v:shadow on="t" color="black" opacity="41287f" offset="0,1.5pt"/>
                 <v:textbox>
                   <w:txbxContent>
@@ -2141,7 +2412,7 @@
           <w:noProof/>
         </w:rPr>
         <w:drawing>
-          <wp:anchor distT="0" distB="0" distL="114300" distR="114300" simplePos="0" relativeHeight="251673600" behindDoc="1" locked="0" layoutInCell="1" allowOverlap="1" wp14:anchorId="738BB586" wp14:editId="1F3EC7FA">
+          <wp:anchor distT="0" distB="0" distL="114300" distR="114300" simplePos="0" relativeHeight="251673600" behindDoc="1" locked="0" layoutInCell="1" allowOverlap="1" wp14:anchorId="738BB586" wp14:editId="40311635">
             <wp:simplePos x="0" y="0"/>
             <wp:positionH relativeFrom="column">
               <wp:posOffset>-396240</wp:posOffset>
@@ -2164,7 +2435,7 @@
                     <pic:cNvPicPr/>
                   </pic:nvPicPr>
                   <pic:blipFill>
-                    <a:blip r:embed="rId7">
+                    <a:blip r:embed="rId9">
                       <a:extLst>
                         <a:ext uri="{28A0092B-C50C-407E-A947-70E740481C1C}">
                           <a14:useLocalDpi xmlns:a14="http://schemas.microsoft.com/office/drawing/2010/main" val="0"/>
@@ -2205,217 +2476,6 @@
             </wp14:sizeRelV>
           </wp:anchor>
         </w:drawing>
-      </w:r>
-      <w:r>
-        <w:rPr>
-          <w:noProof/>
-        </w:rPr>
-        <mc:AlternateContent>
-          <mc:Choice Requires="wpg">
-            <w:drawing>
-              <wp:anchor distT="0" distB="0" distL="114300" distR="114300" simplePos="0" relativeHeight="251671552" behindDoc="0" locked="0" layoutInCell="1" allowOverlap="1" wp14:anchorId="23E026C9" wp14:editId="565F83EC">
-                <wp:simplePos x="0" y="0"/>
-                <wp:positionH relativeFrom="column">
-                  <wp:posOffset>56515</wp:posOffset>
-                </wp:positionH>
-                <wp:positionV relativeFrom="paragraph">
-                  <wp:posOffset>7343547</wp:posOffset>
-                </wp:positionV>
-                <wp:extent cx="2049780" cy="1356361"/>
-                <wp:effectExtent l="19050" t="19050" r="26670" b="15240"/>
-                <wp:wrapNone/>
-                <wp:docPr id="19" name="Groupe 19"/>
-                <wp:cNvGraphicFramePr/>
-                <a:graphic xmlns:a="http://schemas.openxmlformats.org/drawingml/2006/main">
-                  <a:graphicData uri="http://schemas.microsoft.com/office/word/2010/wordprocessingGroup">
-                    <wpg:wgp>
-                      <wpg:cNvGrpSpPr/>
-                      <wpg:grpSpPr>
-                        <a:xfrm>
-                          <a:off x="0" y="0"/>
-                          <a:ext cx="2049780" cy="1356361"/>
-                          <a:chOff x="-30480" y="-83820"/>
-                          <a:chExt cx="1234440" cy="793471"/>
-                        </a:xfrm>
-                      </wpg:grpSpPr>
-                      <pic:pic xmlns:pic="http://schemas.openxmlformats.org/drawingml/2006/picture">
-                        <pic:nvPicPr>
-                          <pic:cNvPr id="17" name="Image 17"/>
-                          <pic:cNvPicPr>
-                            <a:picLocks noChangeAspect="1"/>
-                          </pic:cNvPicPr>
-                        </pic:nvPicPr>
-                        <pic:blipFill>
-                          <a:blip r:embed="rId8" cstate="print">
-                            <a:extLst>
-                              <a:ext uri="{28A0092B-C50C-407E-A947-70E740481C1C}">
-                                <a14:useLocalDpi xmlns:a14="http://schemas.microsoft.com/office/drawing/2010/main" val="0"/>
-                              </a:ext>
-                            </a:extLst>
-                          </a:blip>
-                          <a:srcRect/>
-                          <a:stretch>
-                            <a:fillRect/>
-                          </a:stretch>
-                        </pic:blipFill>
-                        <pic:spPr bwMode="auto">
-                          <a:xfrm>
-                            <a:off x="0" y="0"/>
-                            <a:ext cx="1184910" cy="426720"/>
-                          </a:xfrm>
-                          <a:prstGeom prst="rect">
-                            <a:avLst/>
-                          </a:prstGeom>
-                          <a:noFill/>
-                          <a:ln>
-                            <a:noFill/>
-                          </a:ln>
-                        </pic:spPr>
-                      </pic:pic>
-                      <wps:wsp>
-                        <wps:cNvPr id="18" name="Zone de texte 18"/>
-                        <wps:cNvSpPr txBox="1"/>
-                        <wps:spPr>
-                          <a:xfrm>
-                            <a:off x="-30480" y="-83820"/>
-                            <a:ext cx="1234440" cy="793471"/>
-                          </a:xfrm>
-                          <a:prstGeom prst="rect">
-                            <a:avLst/>
-                          </a:prstGeom>
-                          <a:noFill/>
-                          <a:ln w="28575" cap="flat" cmpd="sng" algn="ctr">
-                            <a:solidFill>
-                              <a:schemeClr val="accent3"/>
-                            </a:solidFill>
-                            <a:prstDash val="solid"/>
-                            <a:round/>
-                            <a:headEnd type="none" w="med" len="med"/>
-                            <a:tailEnd type="none" w="med" len="med"/>
-                          </a:ln>
-                        </wps:spPr>
-                        <wps:style>
-                          <a:lnRef idx="0">
-                            <a:scrgbClr r="0" g="0" b="0"/>
-                          </a:lnRef>
-                          <a:fillRef idx="0">
-                            <a:scrgbClr r="0" g="0" b="0"/>
-                          </a:fillRef>
-                          <a:effectRef idx="0">
-                            <a:scrgbClr r="0" g="0" b="0"/>
-                          </a:effectRef>
-                          <a:fontRef idx="minor">
-                            <a:schemeClr val="accent3"/>
-                          </a:fontRef>
-                        </wps:style>
-                        <wps:txbx>
-                          <w:txbxContent>
-                            <w:p>
-                              <w:pPr>
-                                <w:jc w:val="center"/>
-                                <w:rPr>
-                                  <w:b/>
-                                  <w:sz w:val="32"/>
-                                </w:rPr>
-                              </w:pPr>
-                            </w:p>
-                            <w:p>
-                              <w:pPr>
-                                <w:jc w:val="center"/>
-                                <w:rPr>
-                                  <w:b/>
-                                  <w:sz w:val="32"/>
-                                </w:rPr>
-                              </w:pPr>
-                            </w:p>
-                            <w:p>
-                              <w:pPr>
-                                <w:jc w:val="center"/>
-                                <w:rPr>
-                                  <w:b/>
-                                  <w:sz w:val="40"/>
-                                </w:rPr>
-                              </w:pPr>
-                              <w:r>
-                                <w:rPr>
-                                  <w:b/>
-                                  <w:sz w:val="40"/>
-                                </w:rPr>
-                                <w:t>Clients</w:t>
-                              </w:r>
-                            </w:p>
-                          </w:txbxContent>
-                        </wps:txbx>
-                        <wps:bodyPr rot="0" spcFirstLastPara="0" vertOverflow="overflow" horzOverflow="overflow" vert="horz" wrap="square" lIns="91440" tIns="45720" rIns="91440" bIns="45720" numCol="1" spcCol="0" rtlCol="0" fromWordArt="0" anchor="t" anchorCtr="0" forceAA="0" compatLnSpc="1">
-                          <a:prstTxWarp prst="textNoShape">
-                            <a:avLst/>
-                          </a:prstTxWarp>
-                          <a:noAutofit/>
-                        </wps:bodyPr>
-                      </wps:wsp>
-                    </wpg:wgp>
-                  </a:graphicData>
-                </a:graphic>
-                <wp14:sizeRelH relativeFrom="margin">
-                  <wp14:pctWidth>0</wp14:pctWidth>
-                </wp14:sizeRelH>
-                <wp14:sizeRelV relativeFrom="margin">
-                  <wp14:pctHeight>0</wp14:pctHeight>
-                </wp14:sizeRelV>
-              </wp:anchor>
-            </w:drawing>
-          </mc:Choice>
-          <mc:Fallback>
-            <w:pict>
-              <v:group w14:anchorId="23E026C9" id="Groupe 19" o:spid="_x0000_s1048" style="position:absolute;margin-left:4.45pt;margin-top:578.25pt;width:161.4pt;height:106.8pt;z-index:251671552;mso-width-relative:margin;mso-height-relative:margin" coordorigin="-304,-838" coordsize="12344,7934" o:gfxdata="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">
-                <v:shape id="Image 17" o:spid="_x0000_s1049" type="#_x0000_t75" style="position:absolute;width:11849;height:4267;visibility:visible;mso-wrap-style:square" o:gfxdata="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">
-                  <v:imagedata r:id="rId9" o:title=""/>
-                </v:shape>
-                <v:shape id="Zone de texte 18" o:spid="_x0000_s1050" type="#_x0000_t202" style="position:absolute;left:-304;top:-838;width:12343;height:7934;visibility:visible;mso-wrap-style:square;v-text-anchor:top" o:gfxdata="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" filled="f" strokecolor="#a5a5a5 [3206]" strokeweight="2.25pt">
-                  <v:stroke joinstyle="round"/>
-                  <v:textbox>
-                    <w:txbxContent>
-                      <w:p>
-                        <w:pPr>
-                          <w:jc w:val="center"/>
-                          <w:rPr>
-                            <w:b/>
-                            <w:sz w:val="32"/>
-                          </w:rPr>
-                        </w:pPr>
-                      </w:p>
-                      <w:p>
-                        <w:pPr>
-                          <w:jc w:val="center"/>
-                          <w:rPr>
-                            <w:b/>
-                            <w:sz w:val="32"/>
-                          </w:rPr>
-                        </w:pPr>
-                      </w:p>
-                      <w:p>
-                        <w:pPr>
-                          <w:jc w:val="center"/>
-                          <w:rPr>
-                            <w:b/>
-                            <w:sz w:val="40"/>
-                          </w:rPr>
-                        </w:pPr>
-                        <w:r>
-                          <w:rPr>
-                            <w:b/>
-                            <w:sz w:val="40"/>
-                          </w:rPr>
-                          <w:t>Clients</w:t>
-                        </w:r>
-                      </w:p>
-                    </w:txbxContent>
-                  </v:textbox>
-                </v:shape>
-              </v:group>
-            </w:pict>
-          </mc:Fallback>
-        </mc:AlternateContent>
       </w:r>
     </w:p>
     <w:sectPr>

</xml_diff>